<commit_message>
sua tai lieu docs
</commit_message>
<xml_diff>
--- a/Team4/docs/Tài liệu Thiết kế Bài Tập 1.docx
+++ b/Team4/docs/Tài liệu Thiết kế Bài Tập 1.docx
@@ -599,98 +599,91 @@
           <w:rFonts w:ascii="Segoe UI Emoji" w:hAnsi="Segoe UI Emoji" w:cs="Segoe UI Emoji"/>
           <w:b/>
           <w:bCs/>
+        </w:rPr>
+      </w:pPr>
+      <w:r>
+        <w:rPr>
+          <w:rFonts w:ascii="Segoe UI Emoji" w:hAnsi="Segoe UI Emoji" w:cs="Segoe UI Emoji"/>
+          <w:b/>
+          <w:bCs/>
+        </w:rPr>
+        <w:t xml:space="preserve">            </w:t>
+      </w:r>
+      <w:r>
+        <w:rPr>
+          <w:rFonts w:ascii="Segoe UI Emoji" w:hAnsi="Segoe UI Emoji" w:cs="Segoe UI Emoji"/>
+          <w:b/>
+          <w:bCs/>
+        </w:rPr>
+        <w:t>- Các giá tr</w:t>
+      </w:r>
+      <w:r>
+        <w:rPr>
+          <w:rFonts w:ascii="Calibri" w:hAnsi="Calibri" w:cs="Calibri"/>
+          <w:b/>
+          <w:bCs/>
+        </w:rPr>
+        <w:t>ị</w:t>
+      </w:r>
+      <w:r>
+        <w:rPr>
+          <w:rFonts w:ascii="Segoe UI Emoji" w:hAnsi="Segoe UI Emoji" w:cs="Segoe UI Emoji"/>
+          <w:b/>
+          <w:bCs/>
+        </w:rPr>
+        <w:t xml:space="preserve"> trong ma tr</w:t>
+      </w:r>
+      <w:r>
+        <w:rPr>
+          <w:rFonts w:ascii="Calibri" w:hAnsi="Calibri" w:cs="Calibri"/>
+          <w:b/>
+          <w:bCs/>
+        </w:rPr>
+        <w:t>ậ</w:t>
+      </w:r>
+      <w:r>
+        <w:rPr>
+          <w:rFonts w:ascii="Segoe UI Emoji" w:hAnsi="Segoe UI Emoji" w:cs="Segoe UI Emoji"/>
+          <w:b/>
+          <w:bCs/>
+        </w:rPr>
+        <w:t>n là 0, 1, 2 ho</w:t>
+      </w:r>
+      <w:r>
+        <w:rPr>
+          <w:rFonts w:ascii="Calibri" w:hAnsi="Calibri" w:cs="Calibri"/>
+          <w:b/>
+          <w:bCs/>
+        </w:rPr>
+        <w:t>ặ</w:t>
+      </w:r>
+      <w:r>
+        <w:rPr>
+          <w:rFonts w:ascii="Segoe UI Emoji" w:hAnsi="Segoe UI Emoji" w:cs="Segoe UI Emoji"/>
+          <w:b/>
+          <w:bCs/>
+        </w:rPr>
+        <w:t>c 3.</w:t>
+      </w:r>
+    </w:p>
+    <w:p>
+      <w:pPr>
+        <w:spacing w:after="0" w:line="240" w:lineRule="auto"/>
+        <w:rPr>
+          <w:rFonts w:ascii="Segoe UI Emoji" w:hAnsi="Segoe UI Emoji" w:cs="Segoe UI Emoji"/>
+          <w:b/>
+          <w:bCs/>
+        </w:rPr>
+      </w:pPr>
+      <w:r>
+        <w:rPr>
+          <w:rFonts w:ascii="Calibri" w:hAnsi="Calibri" w:cs="Calibri"/>
+          <w:b/>
+          <w:bCs/>
+          <w:noProof/>
           <w:lang w:val="fr-FR"/>
         </w:rPr>
-      </w:pPr>
-      <w:r>
-        <w:rPr>
-          <w:rFonts w:ascii="Segoe UI Emoji" w:hAnsi="Segoe UI Emoji" w:cs="Segoe UI Emoji"/>
-          <w:b/>
-          <w:bCs/>
-        </w:rPr>
-        <w:t xml:space="preserve">            </w:t>
-      </w:r>
-      <w:r>
-        <w:rPr>
-          <w:rFonts w:ascii="Segoe UI Emoji" w:hAnsi="Segoe UI Emoji" w:cs="Segoe UI Emoji"/>
-          <w:b/>
-          <w:bCs/>
-          <w:lang w:val="fr-FR"/>
-        </w:rPr>
-        <w:t>- Các giá tr</w:t>
-      </w:r>
-      <w:r>
-        <w:rPr>
-          <w:rFonts w:ascii="Calibri" w:hAnsi="Calibri" w:cs="Calibri"/>
-          <w:b/>
-          <w:bCs/>
-          <w:lang w:val="fr-FR"/>
-        </w:rPr>
-        <w:t>ị</w:t>
-      </w:r>
-      <w:r>
-        <w:rPr>
-          <w:rFonts w:ascii="Segoe UI Emoji" w:hAnsi="Segoe UI Emoji" w:cs="Segoe UI Emoji"/>
-          <w:b/>
-          <w:bCs/>
-          <w:lang w:val="fr-FR"/>
-        </w:rPr>
-        <w:t xml:space="preserve"> trong ma tr</w:t>
-      </w:r>
-      <w:r>
-        <w:rPr>
-          <w:rFonts w:ascii="Calibri" w:hAnsi="Calibri" w:cs="Calibri"/>
-          <w:b/>
-          <w:bCs/>
-          <w:lang w:val="fr-FR"/>
-        </w:rPr>
-        <w:t>ậ</w:t>
-      </w:r>
-      <w:r>
-        <w:rPr>
-          <w:rFonts w:ascii="Segoe UI Emoji" w:hAnsi="Segoe UI Emoji" w:cs="Segoe UI Emoji"/>
-          <w:b/>
-          <w:bCs/>
-          <w:lang w:val="fr-FR"/>
-        </w:rPr>
-        <w:t>n là 0, 1, 2 ho</w:t>
-      </w:r>
-      <w:r>
-        <w:rPr>
-          <w:rFonts w:ascii="Calibri" w:hAnsi="Calibri" w:cs="Calibri"/>
-          <w:b/>
-          <w:bCs/>
-          <w:lang w:val="fr-FR"/>
-        </w:rPr>
-        <w:t>ặ</w:t>
-      </w:r>
-      <w:r>
-        <w:rPr>
-          <w:rFonts w:ascii="Segoe UI Emoji" w:hAnsi="Segoe UI Emoji" w:cs="Segoe UI Emoji"/>
-          <w:b/>
-          <w:bCs/>
-          <w:lang w:val="fr-FR"/>
-        </w:rPr>
-        <w:t>c 3.</w:t>
-      </w:r>
-    </w:p>
-    <w:p>
-      <w:pPr>
-        <w:spacing w:after="0" w:line="240" w:lineRule="auto"/>
-        <w:rPr>
-          <w:rFonts w:ascii="Segoe UI Emoji" w:hAnsi="Segoe UI Emoji" w:cs="Segoe UI Emoji"/>
-          <w:b/>
-          <w:bCs/>
-          <w:lang w:val="fr-FR"/>
-        </w:rPr>
-      </w:pPr>
-      <w:r>
-        <w:rPr>
-          <w:rFonts w:ascii="Calibri" w:hAnsi="Calibri" w:cs="Calibri"/>
-          <w:b/>
-          <w:bCs/>
-          <w:lang w:val="fr-FR"/>
-        </w:rPr>
+        <w:lastRenderedPageBreak/>
         <w:drawing>
           <wp:anchor distT="0" distB="0" distL="114300" distR="114300" simplePos="0" relativeHeight="251659264" behindDoc="1" locked="0" layoutInCell="1" allowOverlap="1" wp14:anchorId="7AB1FFEE" wp14:editId="366D080F">
             <wp:simplePos x="0" y="0"/>
@@ -754,7 +747,6 @@
           <w:rFonts w:ascii="Segoe UI Emoji" w:hAnsi="Segoe UI Emoji" w:cs="Segoe UI Emoji"/>
           <w:b/>
           <w:bCs/>
-          <w:lang w:val="fr-FR"/>
         </w:rPr>
         <w:t>Ví D</w:t>
       </w:r>
@@ -763,14 +755,12 @@
           <w:rFonts w:ascii="Calibri" w:hAnsi="Calibri" w:cs="Calibri"/>
           <w:b/>
           <w:bCs/>
-          <w:lang w:val="fr-FR"/>
         </w:rPr>
         <w:t>ụ INPUT :</w:t>
       </w:r>
       <w:r>
         <w:rPr>
           <w:noProof/>
-          <w:lang w:val="fr-FR"/>
         </w:rPr>
         <w:t xml:space="preserve"> </w:t>
       </w:r>
@@ -782,66 +772,68 @@
           <w:rFonts w:ascii="Segoe UI Emoji" w:hAnsi="Segoe UI Emoji" w:cs="Segoe UI Emoji"/>
           <w:b/>
           <w:bCs/>
-          <w:lang w:val="fr-FR"/>
-        </w:rPr>
-      </w:pPr>
-    </w:p>
-    <w:p>
-      <w:pPr>
-        <w:rPr>
-          <w:rFonts w:ascii="Segoe UI Emoji" w:hAnsi="Segoe UI Emoji" w:cs="Segoe UI Emoji"/>
-          <w:b/>
-          <w:bCs/>
-          <w:lang w:val="fr-FR"/>
-        </w:rPr>
-      </w:pPr>
-    </w:p>
-    <w:p>
-      <w:pPr>
-        <w:rPr>
-          <w:rFonts w:ascii="Segoe UI Emoji" w:hAnsi="Segoe UI Emoji" w:cs="Segoe UI Emoji"/>
-          <w:b/>
-          <w:bCs/>
-          <w:lang w:val="fr-FR"/>
-        </w:rPr>
-      </w:pPr>
-    </w:p>
-    <w:p>
-      <w:pPr>
-        <w:rPr>
-          <w:rFonts w:ascii="Segoe UI Emoji" w:hAnsi="Segoe UI Emoji" w:cs="Segoe UI Emoji"/>
-          <w:b/>
-          <w:bCs/>
-          <w:lang w:val="fr-FR"/>
-        </w:rPr>
-      </w:pPr>
-    </w:p>
-    <w:p>
-      <w:pPr>
-        <w:rPr>
-          <w:rFonts w:ascii="Segoe UI Emoji" w:hAnsi="Segoe UI Emoji" w:cs="Segoe UI Emoji"/>
-          <w:b/>
-          <w:bCs/>
-          <w:lang w:val="fr-FR"/>
-        </w:rPr>
-      </w:pPr>
-    </w:p>
-    <w:p>
-      <w:pPr>
-        <w:rPr>
-          <w:rFonts w:ascii="Segoe UI Emoji" w:hAnsi="Segoe UI Emoji" w:cs="Segoe UI Emoji"/>
-          <w:b/>
-          <w:bCs/>
-          <w:lang w:val="fr-FR"/>
-        </w:rPr>
-      </w:pPr>
-    </w:p>
-    <w:p>
-      <w:pPr>
-        <w:rPr>
-          <w:b/>
-          <w:bCs/>
-          <w:lang w:val="fr-FR"/>
+        </w:rPr>
+      </w:pPr>
+    </w:p>
+    <w:p>
+      <w:pPr>
+        <w:rPr>
+          <w:rFonts w:ascii="Segoe UI Emoji" w:hAnsi="Segoe UI Emoji" w:cs="Segoe UI Emoji"/>
+          <w:b/>
+          <w:bCs/>
+        </w:rPr>
+      </w:pPr>
+    </w:p>
+    <w:p>
+      <w:pPr>
+        <w:rPr>
+          <w:rFonts w:ascii="Segoe UI Emoji" w:hAnsi="Segoe UI Emoji" w:cs="Segoe UI Emoji"/>
+          <w:b/>
+          <w:bCs/>
+        </w:rPr>
+      </w:pPr>
+    </w:p>
+    <w:p>
+      <w:pPr>
+        <w:rPr>
+          <w:rFonts w:ascii="Segoe UI Emoji" w:hAnsi="Segoe UI Emoji" w:cs="Segoe UI Emoji"/>
+          <w:b/>
+          <w:bCs/>
+        </w:rPr>
+      </w:pPr>
+    </w:p>
+    <w:p>
+      <w:pPr>
+        <w:rPr>
+          <w:rFonts w:ascii="Segoe UI Emoji" w:hAnsi="Segoe UI Emoji" w:cs="Segoe UI Emoji"/>
+          <w:b/>
+          <w:bCs/>
+        </w:rPr>
+      </w:pPr>
+    </w:p>
+    <w:p>
+      <w:pPr>
+        <w:rPr>
+          <w:rFonts w:ascii="Segoe UI Emoji" w:hAnsi="Segoe UI Emoji" w:cs="Segoe UI Emoji"/>
+          <w:b/>
+          <w:bCs/>
+        </w:rPr>
+      </w:pPr>
+    </w:p>
+    <w:p>
+      <w:pPr>
+        <w:rPr>
+          <w:rFonts w:ascii="Segoe UI Emoji" w:hAnsi="Segoe UI Emoji" w:cs="Segoe UI Emoji"/>
+          <w:b/>
+          <w:bCs/>
+        </w:rPr>
+      </w:pPr>
+    </w:p>
+    <w:p>
+      <w:pPr>
+        <w:rPr>
+          <w:b/>
+          <w:bCs/>
         </w:rPr>
       </w:pPr>
       <w:r>
@@ -856,7 +848,6 @@
         <w:rPr>
           <w:b/>
           <w:bCs/>
-          <w:lang w:val="fr-FR"/>
         </w:rPr>
         <w:t xml:space="preserve"> Output (output.txt)</w:t>
       </w:r>
@@ -868,15 +859,13 @@
           <w:rFonts w:ascii="Segoe UI Emoji" w:hAnsi="Segoe UI Emoji" w:cs="Segoe UI Emoji"/>
           <w:b/>
           <w:bCs/>
-          <w:lang w:val="fr-FR"/>
-        </w:rPr>
-      </w:pPr>
-      <w:r>
-        <w:rPr>
-          <w:rFonts w:ascii="Segoe UI Emoji" w:hAnsi="Segoe UI Emoji" w:cs="Segoe UI Emoji"/>
-          <w:b/>
-          <w:bCs/>
-          <w:lang w:val="fr-FR"/>
+        </w:rPr>
+      </w:pPr>
+      <w:r>
+        <w:rPr>
+          <w:rFonts w:ascii="Segoe UI Emoji" w:hAnsi="Segoe UI Emoji" w:cs="Segoe UI Emoji"/>
+          <w:b/>
+          <w:bCs/>
         </w:rPr>
         <w:t>K</w:t>
       </w:r>
@@ -885,7 +874,6 @@
           <w:rFonts w:ascii="Calibri" w:hAnsi="Calibri" w:cs="Calibri"/>
           <w:b/>
           <w:bCs/>
-          <w:lang w:val="fr-FR"/>
         </w:rPr>
         <w:t>ế</w:t>
       </w:r>
@@ -894,7 +882,6 @@
           <w:rFonts w:ascii="Segoe UI Emoji" w:hAnsi="Segoe UI Emoji" w:cs="Segoe UI Emoji"/>
           <w:b/>
           <w:bCs/>
-          <w:lang w:val="fr-FR"/>
         </w:rPr>
         <w:t>t qu</w:t>
       </w:r>
@@ -903,7 +890,6 @@
           <w:rFonts w:ascii="Calibri" w:hAnsi="Calibri" w:cs="Calibri"/>
           <w:b/>
           <w:bCs/>
-          <w:lang w:val="fr-FR"/>
         </w:rPr>
         <w:t>ả</w:t>
       </w:r>
@@ -912,7 +898,6 @@
           <w:rFonts w:ascii="Segoe UI Emoji" w:hAnsi="Segoe UI Emoji" w:cs="Segoe UI Emoji"/>
           <w:b/>
           <w:bCs/>
-          <w:lang w:val="fr-FR"/>
         </w:rPr>
         <w:t xml:space="preserve"> in ra d</w:t>
       </w:r>
@@ -921,7 +906,6 @@
           <w:rFonts w:ascii="Calibri" w:hAnsi="Calibri" w:cs="Calibri"/>
           <w:b/>
           <w:bCs/>
-          <w:lang w:val="fr-FR"/>
         </w:rPr>
         <w:t>ạ</w:t>
       </w:r>
@@ -930,7 +914,6 @@
           <w:rFonts w:ascii="Segoe UI Emoji" w:hAnsi="Segoe UI Emoji" w:cs="Segoe UI Emoji"/>
           <w:b/>
           <w:bCs/>
-          <w:lang w:val="fr-FR"/>
         </w:rPr>
         <w:t>ng b</w:t>
       </w:r>
@@ -939,7 +922,6 @@
           <w:rFonts w:ascii="Calibri" w:hAnsi="Calibri" w:cs="Calibri"/>
           <w:b/>
           <w:bCs/>
-          <w:lang w:val="fr-FR"/>
         </w:rPr>
         <w:t>ả</w:t>
       </w:r>
@@ -948,7 +930,6 @@
           <w:rFonts w:ascii="Segoe UI Emoji" w:hAnsi="Segoe UI Emoji" w:cs="Segoe UI Emoji"/>
           <w:b/>
           <w:bCs/>
-          <w:lang w:val="fr-FR"/>
         </w:rPr>
         <w:t xml:space="preserve">n </w:t>
       </w:r>
@@ -957,7 +938,6 @@
           <w:rFonts w:ascii="Calibri" w:hAnsi="Calibri" w:cs="Calibri"/>
           <w:b/>
           <w:bCs/>
-          <w:lang w:val="fr-FR"/>
         </w:rPr>
         <w:t>đồ</w:t>
       </w:r>
@@ -966,7 +946,6 @@
           <w:rFonts w:ascii="Segoe UI Emoji" w:hAnsi="Segoe UI Emoji" w:cs="Segoe UI Emoji"/>
           <w:b/>
           <w:bCs/>
-          <w:lang w:val="fr-FR"/>
         </w:rPr>
         <w:t xml:space="preserve">, trong </w:t>
       </w:r>
@@ -975,7 +954,6 @@
           <w:rFonts w:ascii="Calibri" w:hAnsi="Calibri" w:cs="Calibri"/>
           <w:b/>
           <w:bCs/>
-          <w:lang w:val="fr-FR"/>
         </w:rPr>
         <w:t>đ</w:t>
       </w:r>
@@ -984,7 +962,6 @@
           <w:rFonts w:ascii="Segoe UI Emoji" w:hAnsi="Segoe UI Emoji" w:cs="Segoe UI Emoji"/>
           <w:b/>
           <w:bCs/>
-          <w:lang w:val="fr-FR"/>
         </w:rPr>
         <w:t>ó:</w:t>
       </w:r>
@@ -996,15 +973,13 @@
           <w:rFonts w:ascii="Segoe UI Emoji" w:hAnsi="Segoe UI Emoji" w:cs="Segoe UI Emoji"/>
           <w:b/>
           <w:bCs/>
-          <w:lang w:val="fr-FR"/>
-        </w:rPr>
-      </w:pPr>
-      <w:r>
-        <w:rPr>
-          <w:rFonts w:ascii="Segoe UI Emoji" w:hAnsi="Segoe UI Emoji" w:cs="Segoe UI Emoji"/>
-          <w:b/>
-          <w:bCs/>
-          <w:lang w:val="fr-FR"/>
+        </w:rPr>
+      </w:pPr>
+      <w:r>
+        <w:rPr>
+          <w:rFonts w:ascii="Segoe UI Emoji" w:hAnsi="Segoe UI Emoji" w:cs="Segoe UI Emoji"/>
+          <w:b/>
+          <w:bCs/>
         </w:rPr>
         <w:t>   </w:t>
       </w:r>
@@ -1013,7 +988,6 @@
           <w:rFonts w:ascii="Calibri" w:hAnsi="Calibri" w:cs="Calibri"/>
           <w:b/>
           <w:bCs/>
-          <w:lang w:val="fr-FR"/>
         </w:rPr>
         <w:t>ĐỊ</w:t>
       </w:r>
@@ -1022,7 +996,6 @@
           <w:rFonts w:ascii="Segoe UI Emoji" w:hAnsi="Segoe UI Emoji" w:cs="Segoe UI Emoji"/>
           <w:b/>
           <w:bCs/>
-          <w:lang w:val="fr-FR"/>
         </w:rPr>
         <w:t>NH D</w:t>
       </w:r>
@@ -1031,7 +1004,6 @@
           <w:rFonts w:ascii="Calibri" w:hAnsi="Calibri" w:cs="Calibri"/>
           <w:b/>
           <w:bCs/>
-          <w:lang w:val="fr-FR"/>
         </w:rPr>
         <w:t>Ạ</w:t>
       </w:r>
@@ -1040,7 +1012,6 @@
           <w:rFonts w:ascii="Segoe UI Emoji" w:hAnsi="Segoe UI Emoji" w:cs="Segoe UI Emoji"/>
           <w:b/>
           <w:bCs/>
-          <w:lang w:val="fr-FR"/>
         </w:rPr>
         <w:t>NG INPUT</w:t>
       </w:r>
@@ -1052,15 +1023,13 @@
           <w:rFonts w:ascii="Segoe UI Emoji" w:hAnsi="Segoe UI Emoji" w:cs="Segoe UI Emoji"/>
           <w:b/>
           <w:bCs/>
-          <w:lang w:val="fr-FR"/>
-        </w:rPr>
-      </w:pPr>
-      <w:r>
-        <w:rPr>
-          <w:rFonts w:ascii="Segoe UI Emoji" w:hAnsi="Segoe UI Emoji" w:cs="Segoe UI Emoji"/>
-          <w:b/>
-          <w:bCs/>
-          <w:lang w:val="fr-FR"/>
+        </w:rPr>
+      </w:pPr>
+      <w:r>
+        <w:rPr>
+          <w:rFonts w:ascii="Segoe UI Emoji" w:hAnsi="Segoe UI Emoji" w:cs="Segoe UI Emoji"/>
+          <w:b/>
+          <w:bCs/>
         </w:rPr>
         <w:t>   </w:t>
       </w:r>
@@ -1069,17 +1038,8 @@
           <w:rFonts w:ascii="Segoe UI Emoji" w:hAnsi="Segoe UI Emoji" w:cs="Segoe UI Emoji"/>
           <w:b/>
           <w:bCs/>
-          <w:lang w:val="fr-FR"/>
         </w:rPr>
         <w:tab/>
-      </w:r>
-      <w:r>
-        <w:rPr>
-          <w:rFonts w:ascii="Segoe UI Emoji" w:hAnsi="Segoe UI Emoji" w:cs="Segoe UI Emoji"/>
-          <w:b/>
-          <w:bCs/>
-          <w:lang w:val="fr-FR"/>
-        </w:rPr>
         <w:t>(#): t</w:t>
       </w:r>
       <w:r>
@@ -1087,7 +1047,6 @@
           <w:rFonts w:ascii="Calibri" w:hAnsi="Calibri" w:cs="Calibri"/>
           <w:b/>
           <w:bCs/>
-          <w:lang w:val="fr-FR"/>
         </w:rPr>
         <w:t>ườ</w:t>
       </w:r>
@@ -1096,7 +1055,6 @@
           <w:rFonts w:ascii="Segoe UI Emoji" w:hAnsi="Segoe UI Emoji" w:cs="Segoe UI Emoji"/>
           <w:b/>
           <w:bCs/>
-          <w:lang w:val="fr-FR"/>
         </w:rPr>
         <w:t>ng              </w:t>
       </w:r>
@@ -1108,15 +1066,13 @@
           <w:rFonts w:ascii="Segoe UI Emoji" w:hAnsi="Segoe UI Emoji" w:cs="Segoe UI Emoji"/>
           <w:b/>
           <w:bCs/>
-          <w:lang w:val="fr-FR"/>
-        </w:rPr>
-      </w:pPr>
-      <w:r>
-        <w:rPr>
-          <w:rFonts w:ascii="Segoe UI Emoji" w:hAnsi="Segoe UI Emoji" w:cs="Segoe UI Emoji"/>
-          <w:b/>
-          <w:bCs/>
-          <w:lang w:val="fr-FR"/>
+        </w:rPr>
+      </w:pPr>
+      <w:r>
+        <w:rPr>
+          <w:rFonts w:ascii="Segoe UI Emoji" w:hAnsi="Segoe UI Emoji" w:cs="Segoe UI Emoji"/>
+          <w:b/>
+          <w:bCs/>
         </w:rPr>
         <w:t xml:space="preserve">    </w:t>
       </w:r>
@@ -1125,17 +1081,8 @@
           <w:rFonts w:ascii="Segoe UI Emoji" w:hAnsi="Segoe UI Emoji" w:cs="Segoe UI Emoji"/>
           <w:b/>
           <w:bCs/>
-          <w:lang w:val="fr-FR"/>
         </w:rPr>
         <w:tab/>
-      </w:r>
-      <w:r>
-        <w:rPr>
-          <w:rFonts w:ascii="Segoe UI Emoji" w:hAnsi="Segoe UI Emoji" w:cs="Segoe UI Emoji"/>
-          <w:b/>
-          <w:bCs/>
-          <w:lang w:val="fr-FR"/>
-        </w:rPr>
         <w:t>(.): ô tr</w:t>
       </w:r>
       <w:r>
@@ -1143,7 +1090,6 @@
           <w:rFonts w:ascii="Calibri" w:hAnsi="Calibri" w:cs="Calibri"/>
           <w:b/>
           <w:bCs/>
-          <w:lang w:val="fr-FR"/>
         </w:rPr>
         <w:t>ố</w:t>
       </w:r>
@@ -1152,7 +1098,6 @@
           <w:rFonts w:ascii="Segoe UI Emoji" w:hAnsi="Segoe UI Emoji" w:cs="Segoe UI Emoji"/>
           <w:b/>
           <w:bCs/>
-          <w:lang w:val="fr-FR"/>
         </w:rPr>
         <w:t>ng có th</w:t>
       </w:r>
@@ -1161,7 +1106,6 @@
           <w:rFonts w:ascii="Calibri" w:hAnsi="Calibri" w:cs="Calibri"/>
           <w:b/>
           <w:bCs/>
-          <w:lang w:val="fr-FR"/>
         </w:rPr>
         <w:t>ể</w:t>
       </w:r>
@@ -1170,7 +1114,6 @@
           <w:rFonts w:ascii="Segoe UI Emoji" w:hAnsi="Segoe UI Emoji" w:cs="Segoe UI Emoji"/>
           <w:b/>
           <w:bCs/>
-          <w:lang w:val="fr-FR"/>
         </w:rPr>
         <w:t xml:space="preserve"> </w:t>
       </w:r>
@@ -1179,7 +1122,6 @@
           <w:rFonts w:ascii="Calibri" w:hAnsi="Calibri" w:cs="Calibri"/>
           <w:b/>
           <w:bCs/>
-          <w:lang w:val="fr-FR"/>
         </w:rPr>
         <w:t>đ</w:t>
       </w:r>
@@ -1188,7 +1130,6 @@
           <w:rFonts w:ascii="Segoe UI Emoji" w:hAnsi="Segoe UI Emoji" w:cs="Segoe UI Emoji"/>
           <w:b/>
           <w:bCs/>
-          <w:lang w:val="fr-FR"/>
         </w:rPr>
         <w:t>i  </w:t>
       </w:r>
@@ -1200,15 +1141,13 @@
           <w:rFonts w:ascii="Segoe UI Emoji" w:hAnsi="Segoe UI Emoji" w:cs="Segoe UI Emoji"/>
           <w:b/>
           <w:bCs/>
-          <w:lang w:val="fr-FR"/>
-        </w:rPr>
-      </w:pPr>
-      <w:r>
-        <w:rPr>
-          <w:rFonts w:ascii="Segoe UI Emoji" w:hAnsi="Segoe UI Emoji" w:cs="Segoe UI Emoji"/>
-          <w:b/>
-          <w:bCs/>
-          <w:lang w:val="fr-FR"/>
+        </w:rPr>
+      </w:pPr>
+      <w:r>
+        <w:rPr>
+          <w:rFonts w:ascii="Segoe UI Emoji" w:hAnsi="Segoe UI Emoji" w:cs="Segoe UI Emoji"/>
+          <w:b/>
+          <w:bCs/>
         </w:rPr>
         <w:t>   </w:t>
       </w:r>
@@ -1217,17 +1156,8 @@
           <w:rFonts w:ascii="Segoe UI Emoji" w:hAnsi="Segoe UI Emoji" w:cs="Segoe UI Emoji"/>
           <w:b/>
           <w:bCs/>
-          <w:lang w:val="fr-FR"/>
         </w:rPr>
         <w:tab/>
-      </w:r>
-      <w:r>
-        <w:rPr>
-          <w:rFonts w:ascii="Segoe UI Emoji" w:hAnsi="Segoe UI Emoji" w:cs="Segoe UI Emoji"/>
-          <w:b/>
-          <w:bCs/>
-          <w:lang w:val="fr-FR"/>
-        </w:rPr>
         <w:t xml:space="preserve">(*): </w:t>
       </w:r>
       <w:r>
@@ -1235,7 +1165,6 @@
           <w:rFonts w:ascii="Calibri" w:hAnsi="Calibri" w:cs="Calibri"/>
           <w:b/>
           <w:bCs/>
-          <w:lang w:val="fr-FR"/>
         </w:rPr>
         <w:t>đườ</w:t>
       </w:r>
@@ -1244,7 +1173,6 @@
           <w:rFonts w:ascii="Segoe UI Emoji" w:hAnsi="Segoe UI Emoji" w:cs="Segoe UI Emoji"/>
           <w:b/>
           <w:bCs/>
-          <w:lang w:val="fr-FR"/>
         </w:rPr>
         <w:t xml:space="preserve">ng </w:t>
       </w:r>
@@ -1253,7 +1181,6 @@
           <w:rFonts w:ascii="Calibri" w:hAnsi="Calibri" w:cs="Calibri"/>
           <w:b/>
           <w:bCs/>
-          <w:lang w:val="fr-FR"/>
         </w:rPr>
         <w:t>đ</w:t>
       </w:r>
@@ -1262,7 +1189,6 @@
           <w:rFonts w:ascii="Segoe UI Emoji" w:hAnsi="Segoe UI Emoji" w:cs="Segoe UI Emoji"/>
           <w:b/>
           <w:bCs/>
-          <w:lang w:val="fr-FR"/>
         </w:rPr>
         <w:t>i ng</w:t>
       </w:r>
@@ -1271,7 +1197,6 @@
           <w:rFonts w:ascii="Calibri" w:hAnsi="Calibri" w:cs="Calibri"/>
           <w:b/>
           <w:bCs/>
-          <w:lang w:val="fr-FR"/>
         </w:rPr>
         <w:t>ắ</w:t>
       </w:r>
@@ -1280,7 +1205,6 @@
           <w:rFonts w:ascii="Segoe UI Emoji" w:hAnsi="Segoe UI Emoji" w:cs="Segoe UI Emoji"/>
           <w:b/>
           <w:bCs/>
-          <w:lang w:val="fr-FR"/>
         </w:rPr>
         <w:t>n nh</w:t>
       </w:r>
@@ -1289,7 +1213,6 @@
           <w:rFonts w:ascii="Calibri" w:hAnsi="Calibri" w:cs="Calibri"/>
           <w:b/>
           <w:bCs/>
-          <w:lang w:val="fr-FR"/>
         </w:rPr>
         <w:t>ấ</w:t>
       </w:r>
@@ -1298,7 +1221,6 @@
           <w:rFonts w:ascii="Segoe UI Emoji" w:hAnsi="Segoe UI Emoji" w:cs="Segoe UI Emoji"/>
           <w:b/>
           <w:bCs/>
-          <w:lang w:val="fr-FR"/>
         </w:rPr>
         <w:t xml:space="preserve">t </w:t>
       </w:r>
@@ -1310,15 +1232,13 @@
           <w:rFonts w:ascii="Segoe UI Emoji" w:hAnsi="Segoe UI Emoji" w:cs="Segoe UI Emoji"/>
           <w:b/>
           <w:bCs/>
-          <w:lang w:val="fr-FR"/>
-        </w:rPr>
-      </w:pPr>
-      <w:r>
-        <w:rPr>
-          <w:rFonts w:ascii="Segoe UI Emoji" w:hAnsi="Segoe UI Emoji" w:cs="Segoe UI Emoji"/>
-          <w:b/>
-          <w:bCs/>
-          <w:lang w:val="fr-FR"/>
+        </w:rPr>
+      </w:pPr>
+      <w:r>
+        <w:rPr>
+          <w:rFonts w:ascii="Segoe UI Emoji" w:hAnsi="Segoe UI Emoji" w:cs="Segoe UI Emoji"/>
+          <w:b/>
+          <w:bCs/>
         </w:rPr>
         <w:t>   </w:t>
       </w:r>
@@ -1327,17 +1247,8 @@
           <w:rFonts w:ascii="Segoe UI Emoji" w:hAnsi="Segoe UI Emoji" w:cs="Segoe UI Emoji"/>
           <w:b/>
           <w:bCs/>
-          <w:lang w:val="fr-FR"/>
         </w:rPr>
         <w:tab/>
-      </w:r>
-      <w:r>
-        <w:rPr>
-          <w:rFonts w:ascii="Segoe UI Emoji" w:hAnsi="Segoe UI Emoji" w:cs="Segoe UI Emoji"/>
-          <w:b/>
-          <w:bCs/>
-          <w:lang w:val="fr-FR"/>
-        </w:rPr>
         <w:t xml:space="preserve">(S): </w:t>
       </w:r>
       <w:r>
@@ -1345,7 +1256,6 @@
           <w:rFonts w:ascii="Calibri" w:hAnsi="Calibri" w:cs="Calibri"/>
           <w:b/>
           <w:bCs/>
-          <w:lang w:val="fr-FR"/>
         </w:rPr>
         <w:t>đ</w:t>
       </w:r>
@@ -1354,7 +1264,6 @@
           <w:rFonts w:ascii="Segoe UI Emoji" w:hAnsi="Segoe UI Emoji" w:cs="Segoe UI Emoji"/>
           <w:b/>
           <w:bCs/>
-          <w:lang w:val="fr-FR"/>
         </w:rPr>
         <w:t>i</w:t>
       </w:r>
@@ -1363,7 +1272,6 @@
           <w:rFonts w:ascii="Calibri" w:hAnsi="Calibri" w:cs="Calibri"/>
           <w:b/>
           <w:bCs/>
-          <w:lang w:val="fr-FR"/>
         </w:rPr>
         <w:t>ể</w:t>
       </w:r>
@@ -1372,7 +1280,6 @@
           <w:rFonts w:ascii="Segoe UI Emoji" w:hAnsi="Segoe UI Emoji" w:cs="Segoe UI Emoji"/>
           <w:b/>
           <w:bCs/>
-          <w:lang w:val="fr-FR"/>
         </w:rPr>
         <w:t>m b</w:t>
       </w:r>
@@ -1381,7 +1288,6 @@
           <w:rFonts w:ascii="Calibri" w:hAnsi="Calibri" w:cs="Calibri"/>
           <w:b/>
           <w:bCs/>
-          <w:lang w:val="fr-FR"/>
         </w:rPr>
         <w:t>ắ</w:t>
       </w:r>
@@ -1390,7 +1296,6 @@
           <w:rFonts w:ascii="Segoe UI Emoji" w:hAnsi="Segoe UI Emoji" w:cs="Segoe UI Emoji"/>
           <w:b/>
           <w:bCs/>
-          <w:lang w:val="fr-FR"/>
         </w:rPr>
         <w:t xml:space="preserve">t </w:t>
       </w:r>
@@ -1399,7 +1304,6 @@
           <w:rFonts w:ascii="Calibri" w:hAnsi="Calibri" w:cs="Calibri"/>
           <w:b/>
           <w:bCs/>
-          <w:lang w:val="fr-FR"/>
         </w:rPr>
         <w:t>đầ</w:t>
       </w:r>
@@ -1408,7 +1312,6 @@
           <w:rFonts w:ascii="Segoe UI Emoji" w:hAnsi="Segoe UI Emoji" w:cs="Segoe UI Emoji"/>
           <w:b/>
           <w:bCs/>
-          <w:lang w:val="fr-FR"/>
         </w:rPr>
         <w:t xml:space="preserve">u       </w:t>
       </w:r>
@@ -1420,15 +1323,13 @@
           <w:rFonts w:ascii="Segoe UI Emoji" w:hAnsi="Segoe UI Emoji" w:cs="Segoe UI Emoji"/>
           <w:b/>
           <w:bCs/>
-          <w:lang w:val="fr-FR"/>
-        </w:rPr>
-      </w:pPr>
-      <w:r>
-        <w:rPr>
-          <w:rFonts w:ascii="Segoe UI Emoji" w:hAnsi="Segoe UI Emoji" w:cs="Segoe UI Emoji"/>
-          <w:b/>
-          <w:bCs/>
-          <w:lang w:val="fr-FR"/>
+        </w:rPr>
+      </w:pPr>
+      <w:r>
+        <w:rPr>
+          <w:rFonts w:ascii="Segoe UI Emoji" w:hAnsi="Segoe UI Emoji" w:cs="Segoe UI Emoji"/>
+          <w:b/>
+          <w:bCs/>
         </w:rPr>
         <w:t xml:space="preserve">  </w:t>
       </w:r>
@@ -1437,17 +1338,8 @@
           <w:rFonts w:ascii="Segoe UI Emoji" w:hAnsi="Segoe UI Emoji" w:cs="Segoe UI Emoji"/>
           <w:b/>
           <w:bCs/>
-          <w:lang w:val="fr-FR"/>
         </w:rPr>
         <w:tab/>
-      </w:r>
-      <w:r>
-        <w:rPr>
-          <w:rFonts w:ascii="Segoe UI Emoji" w:hAnsi="Segoe UI Emoji" w:cs="Segoe UI Emoji"/>
-          <w:b/>
-          <w:bCs/>
-          <w:lang w:val="fr-FR"/>
-        </w:rPr>
         <w:t xml:space="preserve">(E): </w:t>
       </w:r>
       <w:r>
@@ -1455,7 +1347,6 @@
           <w:rFonts w:ascii="Calibri" w:hAnsi="Calibri" w:cs="Calibri"/>
           <w:b/>
           <w:bCs/>
-          <w:lang w:val="fr-FR"/>
         </w:rPr>
         <w:t>đ</w:t>
       </w:r>
@@ -1464,7 +1355,6 @@
           <w:rFonts w:ascii="Segoe UI Emoji" w:hAnsi="Segoe UI Emoji" w:cs="Segoe UI Emoji"/>
           <w:b/>
           <w:bCs/>
-          <w:lang w:val="fr-FR"/>
         </w:rPr>
         <w:t>i</w:t>
       </w:r>
@@ -1473,7 +1363,6 @@
           <w:rFonts w:ascii="Calibri" w:hAnsi="Calibri" w:cs="Calibri"/>
           <w:b/>
           <w:bCs/>
-          <w:lang w:val="fr-FR"/>
         </w:rPr>
         <w:t>ể</w:t>
       </w:r>
@@ -1482,7 +1371,6 @@
           <w:rFonts w:ascii="Segoe UI Emoji" w:hAnsi="Segoe UI Emoji" w:cs="Segoe UI Emoji"/>
           <w:b/>
           <w:bCs/>
-          <w:lang w:val="fr-FR"/>
         </w:rPr>
         <w:t>m k</w:t>
       </w:r>
@@ -1491,7 +1379,6 @@
           <w:rFonts w:ascii="Calibri" w:hAnsi="Calibri" w:cs="Calibri"/>
           <w:b/>
           <w:bCs/>
-          <w:lang w:val="fr-FR"/>
         </w:rPr>
         <w:t>ế</w:t>
       </w:r>
@@ -1500,7 +1387,6 @@
           <w:rFonts w:ascii="Segoe UI Emoji" w:hAnsi="Segoe UI Emoji" w:cs="Segoe UI Emoji"/>
           <w:b/>
           <w:bCs/>
-          <w:lang w:val="fr-FR"/>
         </w:rPr>
         <w:t xml:space="preserve">t thúc     </w:t>
       </w:r>
@@ -1512,14 +1398,14 @@
           <w:rFonts w:ascii="Segoe UI Emoji" w:hAnsi="Segoe UI Emoji" w:cs="Segoe UI Emoji"/>
           <w:b/>
           <w:bCs/>
-          <w:lang w:val="fr-FR"/>
-        </w:rPr>
-      </w:pPr>
-      <w:r>
-        <w:rPr>
-          <w:rFonts w:ascii="Segoe UI Emoji" w:hAnsi="Segoe UI Emoji" w:cs="Segoe UI Emoji"/>
-          <w:b/>
-          <w:bCs/>
+        </w:rPr>
+      </w:pPr>
+      <w:r>
+        <w:rPr>
+          <w:rFonts w:ascii="Segoe UI Emoji" w:hAnsi="Segoe UI Emoji" w:cs="Segoe UI Emoji"/>
+          <w:b/>
+          <w:bCs/>
+          <w:noProof/>
           <w:lang w:val="fr-FR"/>
         </w:rPr>
         <w:drawing>
@@ -1586,15 +1472,13 @@
         <w:spacing w:line="240" w:lineRule="auto"/>
         <w:rPr>
           <w:noProof/>
-          <w:lang w:val="fr-FR"/>
-        </w:rPr>
-      </w:pPr>
-      <w:r>
-        <w:rPr>
-          <w:rFonts w:ascii="Segoe UI Emoji" w:hAnsi="Segoe UI Emoji" w:cs="Segoe UI Emoji"/>
-          <w:b/>
-          <w:bCs/>
-          <w:lang w:val="fr-FR"/>
+        </w:rPr>
+      </w:pPr>
+      <w:r>
+        <w:rPr>
+          <w:rFonts w:ascii="Segoe UI Emoji" w:hAnsi="Segoe UI Emoji" w:cs="Segoe UI Emoji"/>
+          <w:b/>
+          <w:bCs/>
         </w:rPr>
         <w:t>Ví D</w:t>
       </w:r>
@@ -1603,50 +1487,20 @@
           <w:rFonts w:ascii="Calibri" w:hAnsi="Calibri" w:cs="Calibri"/>
           <w:b/>
           <w:bCs/>
-          <w:lang w:val="fr-FR"/>
-        </w:rPr>
-        <w:t xml:space="preserve">ụ </w:t>
-      </w:r>
-      <w:r>
-        <w:rPr>
-          <w:rFonts w:ascii="Calibri" w:hAnsi="Calibri" w:cs="Calibri"/>
-          <w:b/>
-          <w:bCs/>
-          <w:lang w:val="fr-FR"/>
-        </w:rPr>
-        <w:t>OUT</w:t>
-      </w:r>
-      <w:r>
-        <w:rPr>
-          <w:rFonts w:ascii="Calibri" w:hAnsi="Calibri" w:cs="Calibri"/>
-          <w:b/>
-          <w:bCs/>
-          <w:lang w:val="fr-FR"/>
-        </w:rPr>
-        <w:t>PUT</w:t>
-      </w:r>
-      <w:r>
-        <w:rPr>
-          <w:rFonts w:ascii="Calibri" w:hAnsi="Calibri" w:cs="Calibri"/>
-          <w:b/>
-          <w:bCs/>
-          <w:lang w:val="fr-FR"/>
-        </w:rPr>
-        <w:t> </w:t>
-      </w:r>
-      <w:r>
-        <w:rPr>
-          <w:rFonts w:ascii="Segoe UI Emoji" w:hAnsi="Segoe UI Emoji" w:cs="Segoe UI Emoji"/>
-          <w:b/>
-          <w:bCs/>
-          <w:lang w:val="fr-FR"/>
+        </w:rPr>
+        <w:t>ụ OUTPUT </w:t>
+      </w:r>
+      <w:r>
+        <w:rPr>
+          <w:rFonts w:ascii="Segoe UI Emoji" w:hAnsi="Segoe UI Emoji" w:cs="Segoe UI Emoji"/>
+          <w:b/>
+          <w:bCs/>
         </w:rPr>
         <w:t>:</w:t>
       </w:r>
       <w:r>
         <w:rPr>
           <w:noProof/>
-          <w:lang w:val="fr-FR"/>
         </w:rPr>
         <w:t xml:space="preserve"> </w:t>
       </w:r>
@@ -1656,7 +1510,6 @@
         <w:spacing w:line="240" w:lineRule="auto"/>
         <w:rPr>
           <w:noProof/>
-          <w:lang w:val="fr-FR"/>
         </w:rPr>
       </w:pPr>
     </w:p>
@@ -1665,7 +1518,6 @@
         <w:spacing w:line="240" w:lineRule="auto"/>
         <w:rPr>
           <w:noProof/>
-          <w:lang w:val="fr-FR"/>
         </w:rPr>
       </w:pPr>
     </w:p>
@@ -1674,7 +1526,6 @@
         <w:spacing w:line="240" w:lineRule="auto"/>
         <w:rPr>
           <w:noProof/>
-          <w:lang w:val="fr-FR"/>
         </w:rPr>
       </w:pPr>
     </w:p>
@@ -1683,7 +1534,6 @@
         <w:spacing w:line="240" w:lineRule="auto"/>
         <w:rPr>
           <w:noProof/>
-          <w:lang w:val="fr-FR"/>
         </w:rPr>
       </w:pPr>
     </w:p>
@@ -1692,7 +1542,6 @@
         <w:spacing w:line="240" w:lineRule="auto"/>
         <w:rPr>
           <w:noProof/>
-          <w:lang w:val="fr-FR"/>
         </w:rPr>
       </w:pPr>
     </w:p>
@@ -1701,7 +1550,6 @@
         <w:spacing w:line="240" w:lineRule="auto"/>
         <w:rPr>
           <w:noProof/>
-          <w:lang w:val="fr-FR"/>
         </w:rPr>
       </w:pPr>
     </w:p>
@@ -1712,23 +1560,20 @@
           <w:rFonts w:ascii="Segoe UI Emoji" w:hAnsi="Segoe UI Emoji" w:cs="Segoe UI Emoji"/>
           <w:b/>
           <w:bCs/>
-          <w:lang w:val="fr-FR"/>
-        </w:rPr>
-      </w:pPr>
-    </w:p>
-    <w:p>
-      <w:pPr>
-        <w:rPr>
-          <w:b/>
-          <w:bCs/>
-          <w:lang w:val="fr-FR"/>
-        </w:rPr>
-      </w:pPr>
-      <w:r>
-        <w:rPr>
-          <w:b/>
-          <w:bCs/>
-          <w:lang w:val="fr-FR"/>
+        </w:rPr>
+      </w:pPr>
+    </w:p>
+    <w:p>
+      <w:pPr>
+        <w:rPr>
+          <w:b/>
+          <w:bCs/>
+        </w:rPr>
+      </w:pPr>
+      <w:r>
+        <w:rPr>
+          <w:b/>
+          <w:bCs/>
         </w:rPr>
         <w:t>4. Mô tả thuật toán (BFS)</w:t>
       </w:r>
@@ -1882,6 +1727,7 @@
         <w:spacing w:after="0" w:line="240" w:lineRule="auto"/>
       </w:pPr>
       <w:r>
+        <w:lastRenderedPageBreak/>
         <w:t>Tìm start (2), end (3)</w:t>
       </w:r>
     </w:p>
@@ -1975,7 +1821,6 @@
         <w:spacing w:after="0" w:line="240" w:lineRule="auto"/>
       </w:pPr>
       <w:r>
-        <w:lastRenderedPageBreak/>
         <w:t xml:space="preserve">            visited[nx][ny] = true</w:t>
       </w:r>
     </w:p>
@@ -2098,8 +1943,14 @@
       <w:pPr>
         <w:spacing w:line="240" w:lineRule="auto"/>
         <w:ind w:left="720"/>
-      </w:pPr>
-      <w:r>
+        <w:rPr>
+          <w:lang w:val="fr-FR"/>
+        </w:rPr>
+      </w:pPr>
+      <w:r>
+        <w:rPr>
+          <w:lang w:val="fr-FR"/>
+        </w:rPr>
         <w:t>};</w:t>
       </w:r>
     </w:p>
@@ -2583,6 +2434,7 @@
           <w:rFonts w:ascii="Calibri" w:hAnsi="Calibri" w:cs="Calibri"/>
           <w:b/>
           <w:bCs/>
+          <w:noProof/>
         </w:rPr>
         <w:drawing>
           <wp:inline distT="0" distB="0" distL="0" distR="0" wp14:anchorId="0847D3B8" wp14:editId="27335E37">
@@ -3090,6 +2942,7 @@
         <w:rPr>
           <w:b/>
           <w:bCs/>
+          <w:lang w:val="fr-FR"/>
         </w:rPr>
       </w:pPr>
     </w:p>
@@ -5189,6 +5042,7 @@
   <w:style w:type="character" w:default="1" w:styleId="DefaultParagraphFont">
     <w:name w:val="Default Paragraph Font"/>
     <w:uiPriority w:val="1"/>
+    <w:semiHidden/>
     <w:unhideWhenUsed/>
   </w:style>
   <w:style w:type="table" w:default="1" w:styleId="TableNormal">

</xml_diff>